<commit_message>
Updated Usage descriptions for UBX
</commit_message>
<xml_diff>
--- a/Docs/Data Packet Format.docx
+++ b/Docs/Data Packet Format.docx
@@ -36,7 +36,6 @@
       <w:tblPr>
         <w:tblStyle w:val="TableGrid"/>
         <w:tblW w:w="0" w:type="auto"/>
-        <w:tblInd w:w="0" w:type="dxa"/>
         <w:tblLook w:val="04A0"/>
       </w:tblPr>
       <w:tblGrid>
@@ -481,7 +480,6 @@
       <w:tblPr>
         <w:tblStyle w:val="TableGrid"/>
         <w:tblW w:w="0" w:type="auto"/>
-        <w:tblInd w:w="0" w:type="dxa"/>
         <w:tblLayout w:type="fixed"/>
         <w:tblLook w:val="04A0"/>
       </w:tblPr>
@@ -1711,6 +1709,26 @@
       <w:proofErr w:type="spellStart"/>
       <w:r>
         <w:t>SetLO_CBX</w:t>
+      </w:r>
+      <w:proofErr w:type="spellEnd"/>
+      <w:r>
+        <w:t xml:space="preserve"> Doc</w:t>
+      </w:r>
+    </w:p>
+    <w:p>
+      <w:pPr>
+        <w:pStyle w:val="ListParagraph"/>
+        <w:numPr>
+          <w:ilvl w:val="0"/>
+          <w:numId w:val="1"/>
+        </w:numPr>
+      </w:pPr>
+      <w:r>
+        <w:t xml:space="preserve">Set LO UBX gives 7 + 0/7 packets (Updated on 09-06-2017) --&gt; </w:t>
+      </w:r>
+      <w:proofErr w:type="spellStart"/>
+      <w:r>
+        <w:t>SetLO_UBX</w:t>
       </w:r>
       <w:proofErr w:type="spellEnd"/>
       <w:r>
@@ -2009,6 +2027,7 @@
   <w:style w:type="paragraph" w:default="1" w:styleId="Normal">
     <w:name w:val="Normal"/>
     <w:qFormat/>
+    <w:rsid w:val="007C772E"/>
   </w:style>
   <w:style w:type="character" w:default="1" w:styleId="DefaultParagraphFont">
     <w:name w:val="Default Paragraph Font"/>
@@ -2047,6 +2066,7 @@
       <w:spacing w:after="0" w:line="240" w:lineRule="auto"/>
     </w:pPr>
     <w:tblPr>
+      <w:tblInd w:w="0" w:type="dxa"/>
       <w:tblBorders>
         <w:top w:val="single" w:sz="4" w:space="0" w:color="000000" w:themeColor="text1"/>
         <w:left w:val="single" w:sz="4" w:space="0" w:color="000000" w:themeColor="text1"/>

</xml_diff>